<commit_message>
cumulative frequency small graph
</commit_message>
<xml_diff>
--- a/datasets/data_info/Dataset variables.docx
+++ b/datasets/data_info/Dataset variables.docx
@@ -7027,6 +7027,163 @@
       </w:r>
     </w:p>
     <w:p>
+      <w:r>
+        <w:t>Change</w:t>
+      </w:r>
+      <w:r>
+        <w:t>d</w:t>
+      </w:r>
+      <w:r>
+        <w:t xml:space="preserve"> survived days from a number to categories </w:t>
+      </w:r>
+    </w:p>
+    <w:tbl>
+      <w:tblPr>
+        <w:tblStyle w:val="TableGrid"/>
+        <w:tblW w:w="0" w:type="auto"/>
+        <w:tblLook w:val="04A0" w:firstRow="1" w:lastRow="0" w:firstColumn="1" w:lastColumn="0" w:noHBand="0" w:noVBand="1"/>
+      </w:tblPr>
+      <w:tblGrid>
+        <w:gridCol w:w="562"/>
+        <w:gridCol w:w="4395"/>
+        <w:gridCol w:w="850"/>
+      </w:tblGrid>
+      <w:tr>
+        <w:tc>
+          <w:tcPr>
+            <w:tcW w:w="562" w:type="dxa"/>
+          </w:tcPr>
+          <w:p>
+            <w:r>
+              <w:t>1</w:t>
+            </w:r>
+          </w:p>
+        </w:tc>
+        <w:tc>
+          <w:tcPr>
+            <w:tcW w:w="4395" w:type="dxa"/>
+          </w:tcPr>
+          <w:p>
+            <w:r>
+              <w:t>before 20 days</w:t>
+            </w:r>
+          </w:p>
+        </w:tc>
+        <w:tc>
+          <w:tcPr>
+            <w:tcW w:w="850" w:type="dxa"/>
+          </w:tcPr>
+          <w:p>
+            <w:r>
+              <w:t>82</w:t>
+            </w:r>
+          </w:p>
+        </w:tc>
+      </w:tr>
+      <w:tr>
+        <w:tc>
+          <w:tcPr>
+            <w:tcW w:w="562" w:type="dxa"/>
+          </w:tcPr>
+          <w:p>
+            <w:r>
+              <w:t>2</w:t>
+            </w:r>
+          </w:p>
+        </w:tc>
+        <w:tc>
+          <w:tcPr>
+            <w:tcW w:w="4395" w:type="dxa"/>
+          </w:tcPr>
+          <w:p>
+            <w:r>
+              <w:t>between 20 days and 3 months</w:t>
+            </w:r>
+          </w:p>
+        </w:tc>
+        <w:tc>
+          <w:tcPr>
+            <w:tcW w:w="850" w:type="dxa"/>
+          </w:tcPr>
+          <w:p>
+            <w:r>
+              <w:t>67</w:t>
+            </w:r>
+          </w:p>
+        </w:tc>
+      </w:tr>
+      <w:tr>
+        <w:tc>
+          <w:tcPr>
+            <w:tcW w:w="562" w:type="dxa"/>
+          </w:tcPr>
+          <w:p>
+            <w:r>
+              <w:t>3</w:t>
+            </w:r>
+          </w:p>
+        </w:tc>
+        <w:tc>
+          <w:tcPr>
+            <w:tcW w:w="4395" w:type="dxa"/>
+          </w:tcPr>
+          <w:p>
+            <w:r>
+              <w:t>between 3 months and a year</w:t>
+            </w:r>
+          </w:p>
+        </w:tc>
+        <w:tc>
+          <w:tcPr>
+            <w:tcW w:w="850" w:type="dxa"/>
+          </w:tcPr>
+          <w:p>
+            <w:r>
+              <w:t>65</w:t>
+            </w:r>
+          </w:p>
+        </w:tc>
+      </w:tr>
+      <w:tr>
+        <w:tc>
+          <w:tcPr>
+            <w:tcW w:w="562" w:type="dxa"/>
+          </w:tcPr>
+          <w:p>
+            <w:r>
+              <w:t>4</w:t>
+            </w:r>
+          </w:p>
+        </w:tc>
+        <w:tc>
+          <w:tcPr>
+            <w:tcW w:w="4395" w:type="dxa"/>
+          </w:tcPr>
+          <w:p>
+            <w:r>
+              <w:t>no graft failure presented after the first year</w:t>
+            </w:r>
+          </w:p>
+        </w:tc>
+        <w:tc>
+          <w:tcPr>
+            <w:tcW w:w="850" w:type="dxa"/>
+          </w:tcPr>
+          <w:p>
+            <w:r>
+              <w:t>1222</w:t>
+            </w:r>
+          </w:p>
+        </w:tc>
+      </w:tr>
+    </w:tbl>
+    <w:p/>
+    <w:p>
+      <w:r>
+        <w:t>Imbalanced Ratio: failure – non-failure {214 - 1222}</w:t>
+      </w:r>
+    </w:p>
+    <w:p>
       <w:bookmarkStart w:id="0" w:name="_GoBack"/>
       <w:bookmarkEnd w:id="0"/>
     </w:p>
@@ -7157,8 +7314,124 @@
       </w:rPr>
     </w:lvl>
   </w:abstractNum>
+  <w:abstractNum w:abstractNumId="1" w15:restartNumberingAfterBreak="0">
+    <w:nsid w:val="27C56320"/>
+    <w:multiLevelType w:val="hybridMultilevel"/>
+    <w:tmpl w:val="FB6E37DE"/>
+    <w:lvl w:ilvl="0" w:tplc="04090001">
+      <w:start w:val="1"/>
+      <w:numFmt w:val="bullet"/>
+      <w:lvlText w:val=""/>
+      <w:lvlJc w:val="left"/>
+      <w:pPr>
+        <w:ind w:left="720" w:hanging="360"/>
+      </w:pPr>
+      <w:rPr>
+        <w:rFonts w:ascii="Symbol" w:hAnsi="Symbol" w:hint="default"/>
+      </w:rPr>
+    </w:lvl>
+    <w:lvl w:ilvl="1" w:tplc="04090003" w:tentative="1">
+      <w:start w:val="1"/>
+      <w:numFmt w:val="bullet"/>
+      <w:lvlText w:val="o"/>
+      <w:lvlJc w:val="left"/>
+      <w:pPr>
+        <w:ind w:left="1440" w:hanging="360"/>
+      </w:pPr>
+      <w:rPr>
+        <w:rFonts w:ascii="Courier New" w:hAnsi="Courier New" w:cs="Courier New" w:hint="default"/>
+      </w:rPr>
+    </w:lvl>
+    <w:lvl w:ilvl="2" w:tplc="04090005" w:tentative="1">
+      <w:start w:val="1"/>
+      <w:numFmt w:val="bullet"/>
+      <w:lvlText w:val=""/>
+      <w:lvlJc w:val="left"/>
+      <w:pPr>
+        <w:ind w:left="2160" w:hanging="360"/>
+      </w:pPr>
+      <w:rPr>
+        <w:rFonts w:ascii="Wingdings" w:hAnsi="Wingdings" w:hint="default"/>
+      </w:rPr>
+    </w:lvl>
+    <w:lvl w:ilvl="3" w:tplc="04090001" w:tentative="1">
+      <w:start w:val="1"/>
+      <w:numFmt w:val="bullet"/>
+      <w:lvlText w:val=""/>
+      <w:lvlJc w:val="left"/>
+      <w:pPr>
+        <w:ind w:left="2880" w:hanging="360"/>
+      </w:pPr>
+      <w:rPr>
+        <w:rFonts w:ascii="Symbol" w:hAnsi="Symbol" w:hint="default"/>
+      </w:rPr>
+    </w:lvl>
+    <w:lvl w:ilvl="4" w:tplc="04090003" w:tentative="1">
+      <w:start w:val="1"/>
+      <w:numFmt w:val="bullet"/>
+      <w:lvlText w:val="o"/>
+      <w:lvlJc w:val="left"/>
+      <w:pPr>
+        <w:ind w:left="3600" w:hanging="360"/>
+      </w:pPr>
+      <w:rPr>
+        <w:rFonts w:ascii="Courier New" w:hAnsi="Courier New" w:cs="Courier New" w:hint="default"/>
+      </w:rPr>
+    </w:lvl>
+    <w:lvl w:ilvl="5" w:tplc="04090005" w:tentative="1">
+      <w:start w:val="1"/>
+      <w:numFmt w:val="bullet"/>
+      <w:lvlText w:val=""/>
+      <w:lvlJc w:val="left"/>
+      <w:pPr>
+        <w:ind w:left="4320" w:hanging="360"/>
+      </w:pPr>
+      <w:rPr>
+        <w:rFonts w:ascii="Wingdings" w:hAnsi="Wingdings" w:hint="default"/>
+      </w:rPr>
+    </w:lvl>
+    <w:lvl w:ilvl="6" w:tplc="04090001" w:tentative="1">
+      <w:start w:val="1"/>
+      <w:numFmt w:val="bullet"/>
+      <w:lvlText w:val=""/>
+      <w:lvlJc w:val="left"/>
+      <w:pPr>
+        <w:ind w:left="5040" w:hanging="360"/>
+      </w:pPr>
+      <w:rPr>
+        <w:rFonts w:ascii="Symbol" w:hAnsi="Symbol" w:hint="default"/>
+      </w:rPr>
+    </w:lvl>
+    <w:lvl w:ilvl="7" w:tplc="04090003" w:tentative="1">
+      <w:start w:val="1"/>
+      <w:numFmt w:val="bullet"/>
+      <w:lvlText w:val="o"/>
+      <w:lvlJc w:val="left"/>
+      <w:pPr>
+        <w:ind w:left="5760" w:hanging="360"/>
+      </w:pPr>
+      <w:rPr>
+        <w:rFonts w:ascii="Courier New" w:hAnsi="Courier New" w:cs="Courier New" w:hint="default"/>
+      </w:rPr>
+    </w:lvl>
+    <w:lvl w:ilvl="8" w:tplc="04090005" w:tentative="1">
+      <w:start w:val="1"/>
+      <w:numFmt w:val="bullet"/>
+      <w:lvlText w:val=""/>
+      <w:lvlJc w:val="left"/>
+      <w:pPr>
+        <w:ind w:left="6480" w:hanging="360"/>
+      </w:pPr>
+      <w:rPr>
+        <w:rFonts w:ascii="Wingdings" w:hAnsi="Wingdings" w:hint="default"/>
+      </w:rPr>
+    </w:lvl>
+  </w:abstractNum>
   <w:num w:numId="1">
     <w:abstractNumId w:val="0"/>
+  </w:num>
+  <w:num w:numId="2">
+    <w:abstractNumId w:val="1"/>
   </w:num>
 </w:numbering>
 </file>
@@ -7286,6 +7559,7 @@
     <w:lsdException w:name="HTML Sample" w:semiHidden="1" w:unhideWhenUsed="1"/>
     <w:lsdException w:name="HTML Typewriter" w:semiHidden="1" w:unhideWhenUsed="1"/>
     <w:lsdException w:name="HTML Variable" w:semiHidden="1" w:unhideWhenUsed="1"/>
+    <w:lsdException w:name="Normal Table" w:semiHidden="1" w:unhideWhenUsed="1"/>
     <w:lsdException w:name="annotation subject" w:semiHidden="1" w:unhideWhenUsed="1"/>
     <w:lsdException w:name="No List" w:semiHidden="1" w:unhideWhenUsed="1"/>
     <w:lsdException w:name="Outline List 1" w:semiHidden="1" w:unhideWhenUsed="1"/>
@@ -7328,8 +7602,11 @@
     <w:lsdException w:name="Table Contemporary" w:semiHidden="1" w:unhideWhenUsed="1"/>
     <w:lsdException w:name="Table Elegant" w:semiHidden="1" w:unhideWhenUsed="1"/>
     <w:lsdException w:name="Table Professional" w:semiHidden="1" w:unhideWhenUsed="1"/>
+    <w:lsdException w:name="Table Subtle 1" w:semiHidden="1" w:unhideWhenUsed="1"/>
     <w:lsdException w:name="Table Subtle 2" w:semiHidden="1" w:unhideWhenUsed="1"/>
     <w:lsdException w:name="Table Web 1" w:semiHidden="1" w:unhideWhenUsed="1"/>
+    <w:lsdException w:name="Table Web 2" w:semiHidden="1" w:unhideWhenUsed="1"/>
+    <w:lsdException w:name="Table Web 3" w:semiHidden="1" w:unhideWhenUsed="1"/>
     <w:lsdException w:name="Balloon Text" w:semiHidden="1" w:unhideWhenUsed="1"/>
     <w:lsdException w:name="Table Grid" w:uiPriority="39"/>
     <w:lsdException w:name="Table Theme" w:semiHidden="1" w:unhideWhenUsed="1"/>

</xml_diff>

<commit_message>
video 22 to watch
</commit_message>
<xml_diff>
--- a/datasets/data_info/Dataset variables.docx
+++ b/datasets/data_info/Dataset variables.docx
@@ -7183,11 +7183,257 @@
         <w:t>Imbalanced Ratio: failure – non-failure {214 - 1222}</w:t>
       </w:r>
     </w:p>
+    <w:p/>
+    <w:p>
+      <w:pPr>
+        <w:pStyle w:val="Heading1"/>
+      </w:pPr>
+      <w:r>
+        <w:t>Data preprocessing</w:t>
+      </w:r>
+    </w:p>
+    <w:tbl>
+      <w:tblPr>
+        <w:tblStyle w:val="TableGrid"/>
+        <w:tblW w:w="0" w:type="auto"/>
+        <w:tblLook w:val="04A0" w:firstRow="1" w:lastRow="0" w:firstColumn="1" w:lastColumn="0" w:noHBand="0" w:noVBand="1"/>
+      </w:tblPr>
+      <w:tblGrid>
+        <w:gridCol w:w="2316"/>
+        <w:gridCol w:w="2061"/>
+        <w:gridCol w:w="2118"/>
+        <w:gridCol w:w="2207"/>
+        <w:gridCol w:w="2061"/>
+      </w:tblGrid>
+      <w:tr>
+        <w:tc>
+          <w:tcPr>
+            <w:tcW w:w="2316" w:type="dxa"/>
+          </w:tcPr>
+          <w:p>
+            <w:r>
+              <w:t>Portal thrombosis</w:t>
+            </w:r>
+          </w:p>
+        </w:tc>
+        <w:tc>
+          <w:tcPr>
+            <w:tcW w:w="2061" w:type="dxa"/>
+            <w:vMerge w:val="restart"/>
+            <w:tcBorders>
+              <w:top w:val="nil"/>
+              <w:bottom w:val="nil"/>
+            </w:tcBorders>
+            <w:vAlign w:val="center"/>
+          </w:tcPr>
+          <w:p>
+            <w:pPr>
+              <w:pStyle w:val="ListParagraph"/>
+              <w:numPr>
+                <w:ilvl w:val="0"/>
+                <w:numId w:val="4"/>
+              </w:numPr>
+            </w:pPr>
+          </w:p>
+        </w:tc>
+        <w:tc>
+          <w:tcPr>
+            <w:tcW w:w="2118" w:type="dxa"/>
+          </w:tcPr>
+          <w:p>
+            <w:r>
+              <w:t>0: no</w:t>
+            </w:r>
+          </w:p>
+        </w:tc>
+        <w:tc>
+          <w:tcPr>
+            <w:tcW w:w="2207" w:type="dxa"/>
+          </w:tcPr>
+          <w:p>
+            <w:r>
+              <w:t>1: partial</w:t>
+            </w:r>
+          </w:p>
+        </w:tc>
+        <w:tc>
+          <w:tcPr>
+            <w:tcW w:w="2061" w:type="dxa"/>
+          </w:tcPr>
+          <w:p>
+            <w:r>
+              <w:t>2: complete</w:t>
+            </w:r>
+          </w:p>
+        </w:tc>
+      </w:tr>
+      <w:tr>
+        <w:tc>
+          <w:tcPr>
+            <w:tcW w:w="2316" w:type="dxa"/>
+          </w:tcPr>
+          <w:p>
+            <w:r>
+              <w:t>0</w:t>
+            </w:r>
+          </w:p>
+        </w:tc>
+        <w:tc>
+          <w:tcPr>
+            <w:tcW w:w="2061" w:type="dxa"/>
+            <w:vMerge/>
+            <w:tcBorders>
+              <w:bottom w:val="nil"/>
+            </w:tcBorders>
+          </w:tcPr>
+          <w:p/>
+        </w:tc>
+        <w:tc>
+          <w:tcPr>
+            <w:tcW w:w="2118" w:type="dxa"/>
+          </w:tcPr>
+          <w:p>
+            <w:r>
+              <w:t>1</w:t>
+            </w:r>
+          </w:p>
+        </w:tc>
+        <w:tc>
+          <w:tcPr>
+            <w:tcW w:w="2207" w:type="dxa"/>
+          </w:tcPr>
+          <w:p>
+            <w:r>
+              <w:t>0</w:t>
+            </w:r>
+          </w:p>
+        </w:tc>
+        <w:tc>
+          <w:tcPr>
+            <w:tcW w:w="2061" w:type="dxa"/>
+          </w:tcPr>
+          <w:p>
+            <w:r>
+              <w:t>0</w:t>
+            </w:r>
+          </w:p>
+        </w:tc>
+      </w:tr>
+      <w:tr>
+        <w:tc>
+          <w:tcPr>
+            <w:tcW w:w="2316" w:type="dxa"/>
+          </w:tcPr>
+          <w:p>
+            <w:r>
+              <w:t>1</w:t>
+            </w:r>
+          </w:p>
+        </w:tc>
+        <w:tc>
+          <w:tcPr>
+            <w:tcW w:w="2061" w:type="dxa"/>
+            <w:vMerge/>
+            <w:tcBorders>
+              <w:bottom w:val="nil"/>
+            </w:tcBorders>
+          </w:tcPr>
+          <w:p/>
+        </w:tc>
+        <w:tc>
+          <w:tcPr>
+            <w:tcW w:w="2118" w:type="dxa"/>
+          </w:tcPr>
+          <w:p>
+            <w:r>
+              <w:t>0</w:t>
+            </w:r>
+          </w:p>
+        </w:tc>
+        <w:tc>
+          <w:tcPr>
+            <w:tcW w:w="2207" w:type="dxa"/>
+          </w:tcPr>
+          <w:p>
+            <w:r>
+              <w:t>1</w:t>
+            </w:r>
+          </w:p>
+        </w:tc>
+        <w:tc>
+          <w:tcPr>
+            <w:tcW w:w="2061" w:type="dxa"/>
+          </w:tcPr>
+          <w:p>
+            <w:r>
+              <w:t>0</w:t>
+            </w:r>
+          </w:p>
+        </w:tc>
+      </w:tr>
+      <w:tr>
+        <w:tc>
+          <w:tcPr>
+            <w:tcW w:w="2316" w:type="dxa"/>
+          </w:tcPr>
+          <w:p>
+            <w:r>
+              <w:t>2</w:t>
+            </w:r>
+          </w:p>
+        </w:tc>
+        <w:tc>
+          <w:tcPr>
+            <w:tcW w:w="2061" w:type="dxa"/>
+            <w:vMerge/>
+            <w:tcBorders>
+              <w:bottom w:val="nil"/>
+            </w:tcBorders>
+          </w:tcPr>
+          <w:p/>
+        </w:tc>
+        <w:tc>
+          <w:tcPr>
+            <w:tcW w:w="2118" w:type="dxa"/>
+          </w:tcPr>
+          <w:p>
+            <w:r>
+              <w:t>0</w:t>
+            </w:r>
+          </w:p>
+        </w:tc>
+        <w:tc>
+          <w:tcPr>
+            <w:tcW w:w="2207" w:type="dxa"/>
+          </w:tcPr>
+          <w:p>
+            <w:r>
+              <w:t>0</w:t>
+            </w:r>
+          </w:p>
+        </w:tc>
+        <w:tc>
+          <w:tcPr>
+            <w:tcW w:w="2061" w:type="dxa"/>
+          </w:tcPr>
+          <w:p>
+            <w:r>
+              <w:t>1</w:t>
+            </w:r>
+          </w:p>
+        </w:tc>
+      </w:tr>
+    </w:tbl>
+    <w:p/>
+    <w:p>
+      <w:r>
+        <w:t>Number of columns equal to the number of categories. Each column corresponds to one type of portal thrombosis and there is either a 1 or a 0. For example, there will be a 1 in the ‘no’ column if there was no portal thrombosis.</w:t>
+      </w:r>
+    </w:p>
     <w:p>
       <w:bookmarkStart w:id="0" w:name="_GoBack"/>
       <w:bookmarkEnd w:id="0"/>
     </w:p>
-    <w:p/>
     <w:sectPr>
       <w:type w:val="continuous"/>
       <w:pgSz w:w="12240" w:h="15840"/>
@@ -7202,6 +7448,118 @@
 <file path=word/numbering.xml><?xml version="1.0" encoding="utf-8"?>
 <w:numbering xmlns:wpc="http://schemas.microsoft.com/office/word/2010/wordprocessingCanvas" xmlns:cx="http://schemas.microsoft.com/office/drawing/2014/chartex" xmlns:cx1="http://schemas.microsoft.com/office/drawing/2015/9/8/chartex" xmlns:cx2="http://schemas.microsoft.com/office/drawing/2015/10/21/chartex" xmlns:cx3="http://schemas.microsoft.com/office/drawing/2016/5/9/chartex" xmlns:cx4="http://schemas.microsoft.com/office/drawing/2016/5/10/chartex" xmlns:cx5="http://schemas.microsoft.com/office/drawing/2016/5/11/chartex" xmlns:cx6="http://schemas.microsoft.com/office/drawing/2016/5/12/chartex" xmlns:cx7="http://schemas.microsoft.com/office/drawing/2016/5/13/chartex" xmlns:cx8="http://schemas.microsoft.com/office/drawing/2016/5/14/chartex" xmlns:mc="http://schemas.openxmlformats.org/markup-compatibility/2006" xmlns:aink="http://schemas.microsoft.com/office/drawing/2016/ink" xmlns:am3d="http://schemas.microsoft.com/office/drawing/2017/model3d" xmlns:o="urn:schemas-microsoft-com:office:office" xmlns:r="http://schemas.openxmlformats.org/officeDocument/2006/relationships" xmlns:m="http://schemas.openxmlformats.org/officeDocument/2006/math" xmlns:v="urn:schemas-microsoft-com:vml" xmlns:wp14="http://schemas.microsoft.com/office/word/2010/wordprocessingDrawing" xmlns:wp="http://schemas.openxmlformats.org/drawingml/2006/wordprocessingDrawing" xmlns:w10="urn:schemas-microsoft-com:office:word" xmlns:w="http://schemas.openxmlformats.org/wordprocessingml/2006/main" xmlns:w14="http://schemas.microsoft.com/office/word/2010/wordml" xmlns:w15="http://schemas.microsoft.com/office/word/2012/wordml" xmlns:w16cid="http://schemas.microsoft.com/office/word/2016/wordml/cid" xmlns:w16se="http://schemas.microsoft.com/office/word/2015/wordml/symex" xmlns:wpg="http://schemas.microsoft.com/office/word/2010/wordprocessingGroup" xmlns:wpi="http://schemas.microsoft.com/office/word/2010/wordprocessingInk" xmlns:wne="http://schemas.microsoft.com/office/word/2006/wordml" xmlns:wps="http://schemas.microsoft.com/office/word/2010/wordprocessingShape" mc:Ignorable="w14 w15 w16se w16cid wp14">
   <w:abstractNum w:abstractNumId="0" w15:restartNumberingAfterBreak="0">
+    <w:nsid w:val="19C13A80"/>
+    <w:multiLevelType w:val="hybridMultilevel"/>
+    <w:tmpl w:val="F050C9CE"/>
+    <w:lvl w:ilvl="0" w:tplc="9D22CABA">
+      <w:numFmt w:val="bullet"/>
+      <w:lvlText w:val=""/>
+      <w:lvlJc w:val="left"/>
+      <w:pPr>
+        <w:ind w:left="1080" w:hanging="360"/>
+      </w:pPr>
+      <w:rPr>
+        <w:rFonts w:ascii="Wingdings" w:eastAsiaTheme="minorHAnsi" w:hAnsi="Wingdings" w:cstheme="minorBidi" w:hint="default"/>
+      </w:rPr>
+    </w:lvl>
+    <w:lvl w:ilvl="1" w:tplc="04090003" w:tentative="1">
+      <w:start w:val="1"/>
+      <w:numFmt w:val="bullet"/>
+      <w:lvlText w:val="o"/>
+      <w:lvlJc w:val="left"/>
+      <w:pPr>
+        <w:ind w:left="1800" w:hanging="360"/>
+      </w:pPr>
+      <w:rPr>
+        <w:rFonts w:ascii="Courier New" w:hAnsi="Courier New" w:cs="Courier New" w:hint="default"/>
+      </w:rPr>
+    </w:lvl>
+    <w:lvl w:ilvl="2" w:tplc="04090005" w:tentative="1">
+      <w:start w:val="1"/>
+      <w:numFmt w:val="bullet"/>
+      <w:lvlText w:val=""/>
+      <w:lvlJc w:val="left"/>
+      <w:pPr>
+        <w:ind w:left="2520" w:hanging="360"/>
+      </w:pPr>
+      <w:rPr>
+        <w:rFonts w:ascii="Wingdings" w:hAnsi="Wingdings" w:hint="default"/>
+      </w:rPr>
+    </w:lvl>
+    <w:lvl w:ilvl="3" w:tplc="04090001" w:tentative="1">
+      <w:start w:val="1"/>
+      <w:numFmt w:val="bullet"/>
+      <w:lvlText w:val=""/>
+      <w:lvlJc w:val="left"/>
+      <w:pPr>
+        <w:ind w:left="3240" w:hanging="360"/>
+      </w:pPr>
+      <w:rPr>
+        <w:rFonts w:ascii="Symbol" w:hAnsi="Symbol" w:hint="default"/>
+      </w:rPr>
+    </w:lvl>
+    <w:lvl w:ilvl="4" w:tplc="04090003" w:tentative="1">
+      <w:start w:val="1"/>
+      <w:numFmt w:val="bullet"/>
+      <w:lvlText w:val="o"/>
+      <w:lvlJc w:val="left"/>
+      <w:pPr>
+        <w:ind w:left="3960" w:hanging="360"/>
+      </w:pPr>
+      <w:rPr>
+        <w:rFonts w:ascii="Courier New" w:hAnsi="Courier New" w:cs="Courier New" w:hint="default"/>
+      </w:rPr>
+    </w:lvl>
+    <w:lvl w:ilvl="5" w:tplc="04090005" w:tentative="1">
+      <w:start w:val="1"/>
+      <w:numFmt w:val="bullet"/>
+      <w:lvlText w:val=""/>
+      <w:lvlJc w:val="left"/>
+      <w:pPr>
+        <w:ind w:left="4680" w:hanging="360"/>
+      </w:pPr>
+      <w:rPr>
+        <w:rFonts w:ascii="Wingdings" w:hAnsi="Wingdings" w:hint="default"/>
+      </w:rPr>
+    </w:lvl>
+    <w:lvl w:ilvl="6" w:tplc="04090001" w:tentative="1">
+      <w:start w:val="1"/>
+      <w:numFmt w:val="bullet"/>
+      <w:lvlText w:val=""/>
+      <w:lvlJc w:val="left"/>
+      <w:pPr>
+        <w:ind w:left="5400" w:hanging="360"/>
+      </w:pPr>
+      <w:rPr>
+        <w:rFonts w:ascii="Symbol" w:hAnsi="Symbol" w:hint="default"/>
+      </w:rPr>
+    </w:lvl>
+    <w:lvl w:ilvl="7" w:tplc="04090003" w:tentative="1">
+      <w:start w:val="1"/>
+      <w:numFmt w:val="bullet"/>
+      <w:lvlText w:val="o"/>
+      <w:lvlJc w:val="left"/>
+      <w:pPr>
+        <w:ind w:left="6120" w:hanging="360"/>
+      </w:pPr>
+      <w:rPr>
+        <w:rFonts w:ascii="Courier New" w:hAnsi="Courier New" w:cs="Courier New" w:hint="default"/>
+      </w:rPr>
+    </w:lvl>
+    <w:lvl w:ilvl="8" w:tplc="04090005" w:tentative="1">
+      <w:start w:val="1"/>
+      <w:numFmt w:val="bullet"/>
+      <w:lvlText w:val=""/>
+      <w:lvlJc w:val="left"/>
+      <w:pPr>
+        <w:ind w:left="6840" w:hanging="360"/>
+      </w:pPr>
+      <w:rPr>
+        <w:rFonts w:ascii="Wingdings" w:hAnsi="Wingdings" w:hint="default"/>
+      </w:rPr>
+    </w:lvl>
+  </w:abstractNum>
+  <w:abstractNum w:abstractNumId="1" w15:restartNumberingAfterBreak="0">
     <w:nsid w:val="2354763D"/>
     <w:multiLevelType w:val="hybridMultilevel"/>
     <w:tmpl w:val="B310F2B8"/>
@@ -7314,7 +7672,119 @@
       </w:rPr>
     </w:lvl>
   </w:abstractNum>
-  <w:abstractNum w:abstractNumId="1" w15:restartNumberingAfterBreak="0">
+  <w:abstractNum w:abstractNumId="2" w15:restartNumberingAfterBreak="0">
+    <w:nsid w:val="26C7476B"/>
+    <w:multiLevelType w:val="hybridMultilevel"/>
+    <w:tmpl w:val="572CCAE4"/>
+    <w:lvl w:ilvl="0" w:tplc="48E84250">
+      <w:numFmt w:val="bullet"/>
+      <w:lvlText w:val=""/>
+      <w:lvlJc w:val="left"/>
+      <w:pPr>
+        <w:ind w:left="720" w:hanging="360"/>
+      </w:pPr>
+      <w:rPr>
+        <w:rFonts w:ascii="Wingdings" w:eastAsiaTheme="minorHAnsi" w:hAnsi="Wingdings" w:cstheme="minorBidi" w:hint="default"/>
+      </w:rPr>
+    </w:lvl>
+    <w:lvl w:ilvl="1" w:tplc="04090003" w:tentative="1">
+      <w:start w:val="1"/>
+      <w:numFmt w:val="bullet"/>
+      <w:lvlText w:val="o"/>
+      <w:lvlJc w:val="left"/>
+      <w:pPr>
+        <w:ind w:left="1440" w:hanging="360"/>
+      </w:pPr>
+      <w:rPr>
+        <w:rFonts w:ascii="Courier New" w:hAnsi="Courier New" w:cs="Courier New" w:hint="default"/>
+      </w:rPr>
+    </w:lvl>
+    <w:lvl w:ilvl="2" w:tplc="04090005" w:tentative="1">
+      <w:start w:val="1"/>
+      <w:numFmt w:val="bullet"/>
+      <w:lvlText w:val=""/>
+      <w:lvlJc w:val="left"/>
+      <w:pPr>
+        <w:ind w:left="2160" w:hanging="360"/>
+      </w:pPr>
+      <w:rPr>
+        <w:rFonts w:ascii="Wingdings" w:hAnsi="Wingdings" w:hint="default"/>
+      </w:rPr>
+    </w:lvl>
+    <w:lvl w:ilvl="3" w:tplc="04090001" w:tentative="1">
+      <w:start w:val="1"/>
+      <w:numFmt w:val="bullet"/>
+      <w:lvlText w:val=""/>
+      <w:lvlJc w:val="left"/>
+      <w:pPr>
+        <w:ind w:left="2880" w:hanging="360"/>
+      </w:pPr>
+      <w:rPr>
+        <w:rFonts w:ascii="Symbol" w:hAnsi="Symbol" w:hint="default"/>
+      </w:rPr>
+    </w:lvl>
+    <w:lvl w:ilvl="4" w:tplc="04090003" w:tentative="1">
+      <w:start w:val="1"/>
+      <w:numFmt w:val="bullet"/>
+      <w:lvlText w:val="o"/>
+      <w:lvlJc w:val="left"/>
+      <w:pPr>
+        <w:ind w:left="3600" w:hanging="360"/>
+      </w:pPr>
+      <w:rPr>
+        <w:rFonts w:ascii="Courier New" w:hAnsi="Courier New" w:cs="Courier New" w:hint="default"/>
+      </w:rPr>
+    </w:lvl>
+    <w:lvl w:ilvl="5" w:tplc="04090005" w:tentative="1">
+      <w:start w:val="1"/>
+      <w:numFmt w:val="bullet"/>
+      <w:lvlText w:val=""/>
+      <w:lvlJc w:val="left"/>
+      <w:pPr>
+        <w:ind w:left="4320" w:hanging="360"/>
+      </w:pPr>
+      <w:rPr>
+        <w:rFonts w:ascii="Wingdings" w:hAnsi="Wingdings" w:hint="default"/>
+      </w:rPr>
+    </w:lvl>
+    <w:lvl w:ilvl="6" w:tplc="04090001" w:tentative="1">
+      <w:start w:val="1"/>
+      <w:numFmt w:val="bullet"/>
+      <w:lvlText w:val=""/>
+      <w:lvlJc w:val="left"/>
+      <w:pPr>
+        <w:ind w:left="5040" w:hanging="360"/>
+      </w:pPr>
+      <w:rPr>
+        <w:rFonts w:ascii="Symbol" w:hAnsi="Symbol" w:hint="default"/>
+      </w:rPr>
+    </w:lvl>
+    <w:lvl w:ilvl="7" w:tplc="04090003" w:tentative="1">
+      <w:start w:val="1"/>
+      <w:numFmt w:val="bullet"/>
+      <w:lvlText w:val="o"/>
+      <w:lvlJc w:val="left"/>
+      <w:pPr>
+        <w:ind w:left="5760" w:hanging="360"/>
+      </w:pPr>
+      <w:rPr>
+        <w:rFonts w:ascii="Courier New" w:hAnsi="Courier New" w:cs="Courier New" w:hint="default"/>
+      </w:rPr>
+    </w:lvl>
+    <w:lvl w:ilvl="8" w:tplc="04090005" w:tentative="1">
+      <w:start w:val="1"/>
+      <w:numFmt w:val="bullet"/>
+      <w:lvlText w:val=""/>
+      <w:lvlJc w:val="left"/>
+      <w:pPr>
+        <w:ind w:left="6480" w:hanging="360"/>
+      </w:pPr>
+      <w:rPr>
+        <w:rFonts w:ascii="Wingdings" w:hAnsi="Wingdings" w:hint="default"/>
+      </w:rPr>
+    </w:lvl>
+  </w:abstractNum>
+  <w:abstractNum w:abstractNumId="3" w15:restartNumberingAfterBreak="0">
     <w:nsid w:val="27C56320"/>
     <w:multiLevelType w:val="hybridMultilevel"/>
     <w:tmpl w:val="FB6E37DE"/>
@@ -7428,10 +7898,16 @@
     </w:lvl>
   </w:abstractNum>
   <w:num w:numId="1">
-    <w:abstractNumId w:val="0"/>
+    <w:abstractNumId w:val="1"/>
   </w:num>
   <w:num w:numId="2">
-    <w:abstractNumId w:val="1"/>
+    <w:abstractNumId w:val="3"/>
+  </w:num>
+  <w:num w:numId="3">
+    <w:abstractNumId w:val="2"/>
+  </w:num>
+  <w:num w:numId="4">
+    <w:abstractNumId w:val="0"/>
   </w:num>
 </w:numbering>
 </file>

</xml_diff>

<commit_message>
started testing for chi test
</commit_message>
<xml_diff>
--- a/datasets/data_info/Dataset variables.docx
+++ b/datasets/data_info/Dataset variables.docx
@@ -7177,10 +7177,18 @@
         </w:tc>
       </w:tr>
     </w:tbl>
-    <w:p/>
+    <w:p>
+      <w:bookmarkStart w:id="0" w:name="_GoBack"/>
+      <w:bookmarkEnd w:id="0"/>
+    </w:p>
     <w:p>
       <w:r>
         <w:t>Imbalanced Ratio: failure – non-failure {214 - 1222}</w:t>
+      </w:r>
+    </w:p>
+    <w:p>
+      <w:r>
+        <w:t>Total: 1436</w:t>
       </w:r>
     </w:p>
     <w:p/>
@@ -7430,10 +7438,7 @@
         <w:t>Number of columns equal to the number of categories. Each column corresponds to one type of portal thrombosis and there is either a 1 or a 0. For example, there will be a 1 in the ‘no’ column if there was no portal thrombosis.</w:t>
       </w:r>
     </w:p>
-    <w:p>
-      <w:bookmarkStart w:id="0" w:name="_GoBack"/>
-      <w:bookmarkEnd w:id="0"/>
-    </w:p>
+    <w:p/>
     <w:sectPr>
       <w:type w:val="continuous"/>
       <w:pgSz w:w="12240" w:h="15840"/>

</xml_diff>